<commit_message>
update software development plan and roles & responsibilites documents
</commit_message>
<xml_diff>
--- a/Meeting Log.docx
+++ b/Meeting Log.docx
@@ -1,132 +1,216 @@
 
 <file path=word/document.xml><?xml version="1.0" encoding="utf-8"?>
-<w:document xmlns:wpc="http://schemas.microsoft.com/office/word/2010/wordprocessingCanvas" xmlns:mc="http://schemas.openxmlformats.org/markup-compatibility/2006" xmlns:o="urn:schemas-microsoft-com:office:office" xmlns:r="http://schemas.openxmlformats.org/officeDocument/2006/relationships" xmlns:m="http://schemas.openxmlformats.org/officeDocument/2006/math" xmlns:v="urn:schemas-microsoft-com:vml" xmlns:wp14="http://schemas.microsoft.com/office/word/2010/wordprocessingDrawing" xmlns:wp="http://schemas.openxmlformats.org/drawingml/2006/wordprocessingDrawing" xmlns:w10="urn:schemas-microsoft-com:office:word" xmlns:w="http://schemas.openxmlformats.org/wordprocessingml/2006/main" xmlns:w14="http://schemas.microsoft.com/office/word/2010/wordml" xmlns:w15="http://schemas.microsoft.com/office/word/2012/wordml" xmlns:wpg="http://schemas.microsoft.com/office/word/2010/wordprocessingGroup" xmlns:wpi="http://schemas.microsoft.com/office/word/2010/wordprocessingInk" xmlns:wne="http://schemas.microsoft.com/office/word/2006/wordml" xmlns:wps="http://schemas.microsoft.com/office/word/2010/wordprocessingShape" mc:Ignorable="w14 w15 wp14">
+<w:document xmlns:wpc="http://schemas.microsoft.com/office/word/2010/wordprocessingCanvas" xmlns:cx="http://schemas.microsoft.com/office/drawing/2014/chartex" xmlns:cx1="http://schemas.microsoft.com/office/drawing/2015/9/8/chartex" xmlns:cx2="http://schemas.microsoft.com/office/drawing/2015/10/21/chartex" xmlns:cx3="http://schemas.microsoft.com/office/drawing/2016/5/9/chartex" xmlns:cx4="http://schemas.microsoft.com/office/drawing/2016/5/10/chartex" xmlns:cx5="http://schemas.microsoft.com/office/drawing/2016/5/11/chartex" xmlns:cx6="http://schemas.microsoft.com/office/drawing/2016/5/12/chartex" xmlns:cx7="http://schemas.microsoft.com/office/drawing/2016/5/13/chartex" xmlns:cx8="http://schemas.microsoft.com/office/drawing/2016/5/14/chartex" xmlns:mc="http://schemas.openxmlformats.org/markup-compatibility/2006" xmlns:aink="http://schemas.microsoft.com/office/drawing/2016/ink" xmlns:am3d="http://schemas.microsoft.com/office/drawing/2017/model3d" xmlns:o="urn:schemas-microsoft-com:office:office" xmlns:oel="http://schemas.microsoft.com/office/2019/extlst" xmlns:r="http://schemas.openxmlformats.org/officeDocument/2006/relationships" xmlns:m="http://schemas.openxmlformats.org/officeDocument/2006/math" xmlns:v="urn:schemas-microsoft-com:vml" xmlns:wp14="http://schemas.microsoft.com/office/word/2010/wordprocessingDrawing" xmlns:wp="http://schemas.openxmlformats.org/drawingml/2006/wordprocessingDrawing" xmlns:w10="urn:schemas-microsoft-com:office:word" xmlns:w="http://schemas.openxmlformats.org/wordprocessingml/2006/main" xmlns:w14="http://schemas.microsoft.com/office/word/2010/wordml" xmlns:w15="http://schemas.microsoft.com/office/word/2012/wordml" xmlns:w16cex="http://schemas.microsoft.com/office/word/2018/wordml/cex" xmlns:w16cid="http://schemas.microsoft.com/office/word/2016/wordml/cid" xmlns:w16="http://schemas.microsoft.com/office/word/2018/wordml" xmlns:w16sdtdh="http://schemas.microsoft.com/office/word/2020/wordml/sdtdatahash" xmlns:w16se="http://schemas.microsoft.com/office/word/2015/wordml/symex" xmlns:wpg="http://schemas.microsoft.com/office/word/2010/wordprocessingGroup" xmlns:wpi="http://schemas.microsoft.com/office/word/2010/wordprocessingInk" xmlns:wne="http://schemas.microsoft.com/office/word/2006/wordml" xmlns:wps="http://schemas.microsoft.com/office/word/2010/wordprocessingShape" mc:Ignorable="w14 w15 w16se w16cid w16 w16cex w16sdtdh wp14">
   <w:body>
-    <w:p xmlns:wp14="http://schemas.microsoft.com/office/word/2010/wordml" wp14:paraId="2C078E63" wp14:textId="0C2D3526">
+    <w:p>
       <w:pPr>
         <w:jc w:val="center"/>
-      </w:pPr>
-      <w:r>
         <w:rPr>
-          <w:b w:val="1"/>
-          <w:bCs w:val="1"/>
+          <w:b/>
+          <w:bCs/>
+          <w:sz w:val="28"/>
+          <w:szCs w:val="28"/>
+        </w:rPr>
+      </w:pPr>
+      <w:r>
+        <w:rPr>
+          <w:b/>
+          <w:bCs/>
+          <w:sz w:val="28"/>
+          <w:szCs w:val="28"/>
         </w:rPr>
         <w:t>Meeting Notes</w:t>
       </w:r>
     </w:p>
     <w:p>
       <w:pPr>
-        <w:pStyle w:val="Normal"/>
-        <w:jc w:val="left"/>
+        <w:jc w:val="center"/>
         <w:rPr>
-          <w:b w:val="1"/>
-          <w:bCs w:val="1"/>
+          <w:sz w:val="28"/>
+          <w:szCs w:val="28"/>
         </w:rPr>
       </w:pPr>
-      <w:r>
+    </w:p>
+    <w:p>
+      <w:pPr>
         <w:rPr>
-          <w:b w:val="0"/>
-          <w:bCs w:val="0"/>
+          <w:b/>
+          <w:bCs/>
+        </w:rPr>
+      </w:pPr>
+      <w:r>
+        <w:rPr>
+          <w:b/>
+          <w:bCs/>
         </w:rPr>
         <w:t>Team Meeting 1</w:t>
       </w:r>
     </w:p>
     <w:p>
       <w:pPr>
-        <w:pStyle w:val="Normal"/>
-        <w:jc w:val="left"/>
         <w:rPr>
-          <w:b w:val="0"/>
-          <w:bCs w:val="0"/>
           <w:vertAlign w:val="superscript"/>
         </w:rPr>
       </w:pPr>
       <w:r>
+        <w:t>When: September 7</w:t>
+      </w:r>
+      <w:r>
         <w:rPr>
-          <w:b w:val="0"/>
-          <w:bCs w:val="0"/>
-        </w:rPr>
-        <w:t>When: September 7</w:t>
-      </w:r>
-      <w:r>
-        <w:rPr>
-          <w:b w:val="0"/>
-          <w:bCs w:val="0"/>
           <w:vertAlign w:val="superscript"/>
         </w:rPr>
         <w:t>th</w:t>
       </w:r>
       <w:r>
+        <w:t xml:space="preserve"> </w:t>
+      </w:r>
+    </w:p>
+    <w:p>
+      <w:r>
+        <w:t xml:space="preserve">Purpose: First Team Meeting </w:t>
+      </w:r>
+    </w:p>
+    <w:p>
+      <w:r>
+        <w:t xml:space="preserve">Attendance: All </w:t>
+      </w:r>
+    </w:p>
+    <w:p/>
+    <w:p>
+      <w:r>
+        <w:t xml:space="preserve">Details: </w:t>
+      </w:r>
+    </w:p>
+    <w:p>
+      <w:pPr>
+        <w:pStyle w:val="ListParagraph"/>
+        <w:numPr>
+          <w:ilvl w:val="0"/>
+          <w:numId w:val="2"/>
+        </w:numPr>
+      </w:pPr>
+      <w:r>
+        <w:t xml:space="preserve">Discussed requirements for the calculator and the design of the features to be implemented. </w:t>
+      </w:r>
+    </w:p>
+    <w:p>
+      <w:pPr>
+        <w:pStyle w:val="ListParagraph"/>
+        <w:numPr>
+          <w:ilvl w:val="0"/>
+          <w:numId w:val="2"/>
+        </w:numPr>
+      </w:pPr>
+      <w:r>
+        <w:t xml:space="preserve">Created a GitHub repository for our project. </w:t>
+      </w:r>
+    </w:p>
+    <w:p/>
+    <w:p/>
+    <w:p>
+      <w:pPr>
         <w:rPr>
-          <w:b w:val="0"/>
-          <w:bCs w:val="0"/>
+          <w:b/>
+          <w:bCs/>
         </w:rPr>
+      </w:pPr>
+      <w:r>
+        <w:rPr>
+          <w:b/>
+          <w:bCs/>
+        </w:rPr>
+        <w:t xml:space="preserve">Team Meeting 2 </w:t>
+      </w:r>
+    </w:p>
+    <w:p>
+      <w:r>
+        <w:t>When: September 19</w:t>
+      </w:r>
+      <w:r>
+        <w:rPr>
+          <w:vertAlign w:val="superscript"/>
+        </w:rPr>
+        <w:t>th</w:t>
+      </w:r>
+      <w:r>
         <w:t xml:space="preserve"> </w:t>
       </w:r>
     </w:p>
     <w:p>
-      <w:pPr>
-        <w:pStyle w:val="Normal"/>
-        <w:jc w:val="left"/>
-        <w:rPr>
-          <w:b w:val="0"/>
-          <w:bCs w:val="0"/>
-        </w:rPr>
-      </w:pPr>
-      <w:r>
-        <w:rPr>
-          <w:b w:val="0"/>
-          <w:bCs w:val="0"/>
-        </w:rPr>
-        <w:t xml:space="preserve">Purpose: First Team Meeting </w:t>
-      </w:r>
-    </w:p>
-    <w:p>
-      <w:pPr>
-        <w:pStyle w:val="Normal"/>
-        <w:bidi w:val="0"/>
-        <w:spacing w:before="0" w:beforeAutospacing="off" w:after="160" w:afterAutospacing="off" w:line="259" w:lineRule="auto"/>
-        <w:ind w:left="0" w:right="0"/>
-        <w:jc w:val="left"/>
-      </w:pPr>
-      <w:r>
-        <w:rPr>
-          <w:b w:val="0"/>
-          <w:bCs w:val="0"/>
-        </w:rPr>
+      <w:r>
+        <w:t xml:space="preserve">Purpose: </w:t>
+      </w:r>
+    </w:p>
+    <w:p>
+      <w:pPr>
+        <w:pStyle w:val="ListParagraph"/>
+        <w:numPr>
+          <w:ilvl w:val="0"/>
+          <w:numId w:val="3"/>
+        </w:numPr>
+      </w:pPr>
+      <w:r>
+        <w:t xml:space="preserve">Discuss Team Member Roles </w:t>
+      </w:r>
+    </w:p>
+    <w:p>
+      <w:pPr>
+        <w:pStyle w:val="ListParagraph"/>
+        <w:numPr>
+          <w:ilvl w:val="0"/>
+          <w:numId w:val="3"/>
+        </w:numPr>
+      </w:pPr>
+      <w:r>
+        <w:t xml:space="preserve">Team Name </w:t>
+      </w:r>
+    </w:p>
+    <w:p>
+      <w:pPr>
+        <w:pStyle w:val="ListParagraph"/>
+        <w:numPr>
+          <w:ilvl w:val="0"/>
+          <w:numId w:val="3"/>
+        </w:numPr>
+      </w:pPr>
+      <w:r>
+        <w:t xml:space="preserve">Project Management Plan </w:t>
+      </w:r>
+      <w:r>
+        <w:t>completion</w:t>
+      </w:r>
+      <w:r>
+        <w:t xml:space="preserve"> and its submission</w:t>
+      </w:r>
+    </w:p>
+    <w:p>
+      <w:pPr>
+        <w:pStyle w:val="ListParagraph"/>
+        <w:numPr>
+          <w:ilvl w:val="0"/>
+          <w:numId w:val="3"/>
+        </w:numPr>
+      </w:pPr>
+      <w:proofErr w:type="spellStart"/>
+      <w:r>
+        <w:t>Github</w:t>
+      </w:r>
+      <w:proofErr w:type="spellEnd"/>
+      <w:r>
+        <w:t xml:space="preserve"> Repository</w:t>
+      </w:r>
+      <w:r>
+        <w:t xml:space="preserve"> (public/private) </w:t>
+      </w:r>
+    </w:p>
+    <w:p>
+      <w:r>
         <w:t xml:space="preserve">Attendance: All </w:t>
       </w:r>
     </w:p>
-    <w:p>
-      <w:pPr>
-        <w:pStyle w:val="Normal"/>
-        <w:bidi w:val="0"/>
-        <w:spacing w:before="0" w:beforeAutospacing="off" w:after="160" w:afterAutospacing="off" w:line="259" w:lineRule="auto"/>
-        <w:ind w:left="0" w:right="0"/>
-        <w:jc w:val="left"/>
-        <w:rPr>
-          <w:b w:val="0"/>
-          <w:bCs w:val="0"/>
-        </w:rPr>
-      </w:pPr>
-    </w:p>
-    <w:p>
-      <w:pPr>
-        <w:pStyle w:val="Normal"/>
-        <w:bidi w:val="0"/>
-        <w:spacing w:before="0" w:beforeAutospacing="off" w:after="160" w:afterAutospacing="off" w:line="259" w:lineRule="auto"/>
-        <w:ind w:left="0" w:right="0"/>
-        <w:jc w:val="left"/>
-        <w:rPr>
-          <w:b w:val="0"/>
-          <w:bCs w:val="0"/>
-        </w:rPr>
-      </w:pPr>
-      <w:r>
-        <w:rPr>
-          <w:b w:val="0"/>
-          <w:bCs w:val="0"/>
-        </w:rPr>
+    <w:p/>
+    <w:p>
+      <w:r>
         <w:t xml:space="preserve">Details: </w:t>
       </w:r>
     </w:p>
@@ -137,279 +221,14 @@
           <w:ilvl w:val="0"/>
           <w:numId w:val="1"/>
         </w:numPr>
-        <w:bidi w:val="0"/>
-        <w:spacing w:before="0" w:beforeAutospacing="off" w:after="160" w:afterAutospacing="off" w:line="259" w:lineRule="auto"/>
-        <w:ind w:right="0"/>
-        <w:jc w:val="left"/>
-        <w:rPr>
-          <w:b w:val="0"/>
-          <w:bCs w:val="0"/>
-        </w:rPr>
-      </w:pPr>
-      <w:r>
-        <w:rPr>
-          <w:b w:val="0"/>
-          <w:bCs w:val="0"/>
-        </w:rPr>
-        <w:t xml:space="preserve">Discussed requirements for the calculator and the design of the features to be implemented. </w:t>
-      </w:r>
-    </w:p>
-    <w:p>
-      <w:pPr>
-        <w:pStyle w:val="ListParagraph"/>
-        <w:numPr>
-          <w:ilvl w:val="0"/>
-          <w:numId w:val="1"/>
-        </w:numPr>
-        <w:bidi w:val="0"/>
-        <w:spacing w:before="0" w:beforeAutospacing="off" w:after="160" w:afterAutospacing="off" w:line="259" w:lineRule="auto"/>
-        <w:ind w:right="0"/>
-        <w:jc w:val="left"/>
-        <w:rPr>
-          <w:b w:val="0"/>
-          <w:bCs w:val="0"/>
-        </w:rPr>
-      </w:pPr>
-      <w:r>
-        <w:rPr>
-          <w:b w:val="0"/>
-          <w:bCs w:val="0"/>
-        </w:rPr>
-        <w:t xml:space="preserve">Created a GitHub repository for </w:t>
-      </w:r>
-      <w:r>
-        <w:rPr>
-          <w:b w:val="0"/>
-          <w:bCs w:val="0"/>
-        </w:rPr>
-        <w:t xml:space="preserve">our project. </w:t>
-      </w:r>
-    </w:p>
-    <w:p>
-      <w:pPr>
-        <w:pStyle w:val="Normal"/>
-        <w:bidi w:val="0"/>
-        <w:spacing w:before="0" w:beforeAutospacing="off" w:after="160" w:afterAutospacing="off" w:line="259" w:lineRule="auto"/>
-        <w:ind w:right="0"/>
-        <w:jc w:val="left"/>
-        <w:rPr>
-          <w:b w:val="0"/>
-          <w:bCs w:val="0"/>
-        </w:rPr>
-      </w:pPr>
-    </w:p>
-    <w:p>
-      <w:pPr>
-        <w:pStyle w:val="Normal"/>
-        <w:bidi w:val="0"/>
-        <w:spacing w:before="0" w:beforeAutospacing="off" w:after="160" w:afterAutospacing="off" w:line="259" w:lineRule="auto"/>
-        <w:ind w:right="0"/>
-        <w:jc w:val="left"/>
-        <w:rPr>
-          <w:b w:val="0"/>
-          <w:bCs w:val="0"/>
-        </w:rPr>
-      </w:pPr>
-    </w:p>
-    <w:p>
-      <w:pPr>
-        <w:pStyle w:val="Normal"/>
-        <w:bidi w:val="0"/>
-        <w:spacing w:before="0" w:beforeAutospacing="off" w:after="160" w:afterAutospacing="off" w:line="259" w:lineRule="auto"/>
-        <w:ind w:right="0"/>
-        <w:jc w:val="left"/>
-        <w:rPr>
-          <w:b w:val="0"/>
-          <w:bCs w:val="0"/>
-        </w:rPr>
-      </w:pPr>
-      <w:r>
-        <w:rPr>
-          <w:b w:val="0"/>
-          <w:bCs w:val="0"/>
-        </w:rPr>
-        <w:t xml:space="preserve">Team Meeting 2 </w:t>
-      </w:r>
-    </w:p>
-    <w:p>
-      <w:pPr>
-        <w:pStyle w:val="Normal"/>
-        <w:bidi w:val="0"/>
-        <w:spacing w:before="0" w:beforeAutospacing="off" w:after="160" w:afterAutospacing="off" w:line="259" w:lineRule="auto"/>
-        <w:ind w:right="0"/>
-        <w:jc w:val="left"/>
-        <w:rPr>
-          <w:b w:val="0"/>
-          <w:bCs w:val="0"/>
-        </w:rPr>
-      </w:pPr>
-      <w:r>
-        <w:rPr>
-          <w:b w:val="0"/>
-          <w:bCs w:val="0"/>
-        </w:rPr>
-        <w:t>When: September 19</w:t>
-      </w:r>
-      <w:r>
-        <w:rPr>
-          <w:b w:val="0"/>
-          <w:bCs w:val="0"/>
-          <w:vertAlign w:val="superscript"/>
-        </w:rPr>
-        <w:t>th</w:t>
-      </w:r>
-      <w:r>
-        <w:rPr>
-          <w:b w:val="0"/>
-          <w:bCs w:val="0"/>
-        </w:rPr>
-        <w:t xml:space="preserve"> </w:t>
-      </w:r>
-    </w:p>
-    <w:p>
-      <w:pPr>
-        <w:pStyle w:val="Normal"/>
-        <w:bidi w:val="0"/>
-        <w:spacing w:before="0" w:beforeAutospacing="off" w:after="160" w:afterAutospacing="off" w:line="259" w:lineRule="auto"/>
-        <w:ind w:right="0"/>
-        <w:jc w:val="left"/>
-        <w:rPr>
-          <w:b w:val="0"/>
-          <w:bCs w:val="0"/>
-        </w:rPr>
-      </w:pPr>
-      <w:r>
-        <w:rPr>
-          <w:b w:val="0"/>
-          <w:bCs w:val="0"/>
-        </w:rPr>
-        <w:t xml:space="preserve">Purpose: Discuss Team Member Roles </w:t>
-      </w:r>
-    </w:p>
-    <w:p>
-      <w:pPr>
-        <w:pStyle w:val="Normal"/>
-        <w:bidi w:val="0"/>
-        <w:spacing w:before="0" w:beforeAutospacing="off" w:after="160" w:afterAutospacing="off" w:line="259" w:lineRule="auto"/>
-        <w:ind w:right="0"/>
-        <w:jc w:val="left"/>
-        <w:rPr>
-          <w:b w:val="0"/>
-          <w:bCs w:val="0"/>
-        </w:rPr>
-      </w:pPr>
-      <w:r>
-        <w:rPr>
-          <w:b w:val="0"/>
-          <w:bCs w:val="0"/>
-        </w:rPr>
-        <w:t xml:space="preserve">Attendance: All </w:t>
-      </w:r>
-    </w:p>
-    <w:p>
-      <w:pPr>
-        <w:pStyle w:val="Normal"/>
-        <w:bidi w:val="0"/>
-        <w:spacing w:before="0" w:beforeAutospacing="off" w:after="160" w:afterAutospacing="off" w:line="259" w:lineRule="auto"/>
-        <w:ind w:right="0"/>
-        <w:jc w:val="left"/>
-        <w:rPr>
-          <w:b w:val="0"/>
-          <w:bCs w:val="0"/>
-        </w:rPr>
-      </w:pPr>
-    </w:p>
-    <w:p>
-      <w:pPr>
-        <w:pStyle w:val="Normal"/>
-        <w:bidi w:val="0"/>
-        <w:spacing w:before="0" w:beforeAutospacing="off" w:after="160" w:afterAutospacing="off" w:line="259" w:lineRule="auto"/>
-        <w:ind w:right="0"/>
-        <w:jc w:val="left"/>
-        <w:rPr>
-          <w:b w:val="0"/>
-          <w:bCs w:val="0"/>
-        </w:rPr>
-      </w:pPr>
-      <w:r>
-        <w:rPr>
-          <w:b w:val="0"/>
-          <w:bCs w:val="0"/>
-        </w:rPr>
-        <w:t xml:space="preserve">Details: </w:t>
-      </w:r>
-    </w:p>
-    <w:p>
-      <w:pPr>
-        <w:pStyle w:val="ListParagraph"/>
-        <w:numPr>
-          <w:ilvl w:val="0"/>
-          <w:numId w:val="2"/>
-        </w:numPr>
-        <w:bidi w:val="0"/>
-        <w:spacing w:before="0" w:beforeAutospacing="off" w:after="160" w:afterAutospacing="off" w:line="259" w:lineRule="auto"/>
-        <w:ind w:right="0"/>
-        <w:jc w:val="left"/>
-        <w:rPr>
-          <w:b w:val="0"/>
-          <w:bCs w:val="0"/>
-        </w:rPr>
-      </w:pPr>
-    </w:p>
-    <w:p>
-      <w:pPr>
-        <w:pStyle w:val="Normal"/>
-        <w:bidi w:val="0"/>
-        <w:spacing w:before="0" w:beforeAutospacing="off" w:after="160" w:afterAutospacing="off" w:line="259" w:lineRule="auto"/>
-        <w:ind w:right="0"/>
-        <w:jc w:val="left"/>
-        <w:rPr>
-          <w:b w:val="0"/>
-          <w:bCs w:val="0"/>
-        </w:rPr>
-      </w:pPr>
-    </w:p>
-    <w:p>
-      <w:pPr>
-        <w:pStyle w:val="Normal"/>
-        <w:bidi w:val="0"/>
-        <w:spacing w:before="0" w:beforeAutospacing="off" w:after="160" w:afterAutospacing="off" w:line="259" w:lineRule="auto"/>
-        <w:ind w:right="0"/>
-        <w:jc w:val="left"/>
-        <w:rPr>
-          <w:b w:val="0"/>
-          <w:bCs w:val="0"/>
-        </w:rPr>
-      </w:pPr>
-    </w:p>
-    <w:p>
-      <w:pPr>
-        <w:pStyle w:val="Normal"/>
-        <w:bidi w:val="0"/>
-        <w:spacing w:before="0" w:beforeAutospacing="off" w:after="160" w:afterAutospacing="off" w:line="259" w:lineRule="auto"/>
-        <w:ind w:left="0" w:right="0"/>
-        <w:jc w:val="left"/>
-        <w:rPr>
-          <w:b w:val="0"/>
-          <w:bCs w:val="0"/>
-        </w:rPr>
-      </w:pPr>
-    </w:p>
-    <w:p>
-      <w:pPr>
-        <w:pStyle w:val="Normal"/>
-        <w:bidi w:val="0"/>
-        <w:spacing w:before="0" w:beforeAutospacing="off" w:after="160" w:afterAutospacing="off" w:line="259" w:lineRule="auto"/>
-        <w:ind w:left="0" w:right="0"/>
-        <w:jc w:val="left"/>
-        <w:rPr>
-          <w:b w:val="0"/>
-          <w:bCs w:val="0"/>
-        </w:rPr>
-      </w:pPr>
-    </w:p>
+      </w:pPr>
+    </w:p>
+    <w:p/>
+    <w:p/>
+    <w:p/>
+    <w:p/>
     <w:sectPr>
-      <w:pgSz w:w="12240" w:h="15840" w:orient="portrait"/>
+      <w:pgSz w:w="12240" w:h="15840"/>
       <w:pgMar w:top="1440" w:right="1440" w:bottom="1440" w:left="1440" w:header="720" w:footer="720" w:gutter="0"/>
       <w:cols w:space="720"/>
       <w:docGrid w:linePitch="360"/>
@@ -419,11 +238,12 @@
 </file>
 
 <file path=word/numbering.xml><?xml version="1.0" encoding="utf-8"?>
-<w:numbering xmlns:w="http://schemas.openxmlformats.org/wordprocessingml/2006/main">
-  <w:abstractNum xmlns:w="http://schemas.openxmlformats.org/wordprocessingml/2006/main" w:abstractNumId="2">
-    <w:nsid w:val="49789a6e"/>
-    <w:multiLevelType xmlns:w="http://schemas.openxmlformats.org/wordprocessingml/2006/main" w:val="hybridMultilevel"/>
-    <w:lvl xmlns:w="http://schemas.openxmlformats.org/wordprocessingml/2006/main" w:ilvl="0">
+<w:numbering xmlns:wpc="http://schemas.microsoft.com/office/word/2010/wordprocessingCanvas" xmlns:cx="http://schemas.microsoft.com/office/drawing/2014/chartex" xmlns:cx1="http://schemas.microsoft.com/office/drawing/2015/9/8/chartex" xmlns:cx2="http://schemas.microsoft.com/office/drawing/2015/10/21/chartex" xmlns:cx3="http://schemas.microsoft.com/office/drawing/2016/5/9/chartex" xmlns:cx4="http://schemas.microsoft.com/office/drawing/2016/5/10/chartex" xmlns:cx5="http://schemas.microsoft.com/office/drawing/2016/5/11/chartex" xmlns:cx6="http://schemas.microsoft.com/office/drawing/2016/5/12/chartex" xmlns:cx7="http://schemas.microsoft.com/office/drawing/2016/5/13/chartex" xmlns:cx8="http://schemas.microsoft.com/office/drawing/2016/5/14/chartex" xmlns:mc="http://schemas.openxmlformats.org/markup-compatibility/2006" xmlns:aink="http://schemas.microsoft.com/office/drawing/2016/ink" xmlns:am3d="http://schemas.microsoft.com/office/drawing/2017/model3d" xmlns:o="urn:schemas-microsoft-com:office:office" xmlns:oel="http://schemas.microsoft.com/office/2019/extlst" xmlns:r="http://schemas.openxmlformats.org/officeDocument/2006/relationships" xmlns:m="http://schemas.openxmlformats.org/officeDocument/2006/math" xmlns:v="urn:schemas-microsoft-com:vml" xmlns:wp14="http://schemas.microsoft.com/office/word/2010/wordprocessingDrawing" xmlns:wp="http://schemas.openxmlformats.org/drawingml/2006/wordprocessingDrawing" xmlns:w10="urn:schemas-microsoft-com:office:word" xmlns:w="http://schemas.openxmlformats.org/wordprocessingml/2006/main" xmlns:w14="http://schemas.microsoft.com/office/word/2010/wordml" xmlns:w15="http://schemas.microsoft.com/office/word/2012/wordml" xmlns:w16cex="http://schemas.microsoft.com/office/word/2018/wordml/cex" xmlns:w16cid="http://schemas.microsoft.com/office/word/2016/wordml/cid" xmlns:w16="http://schemas.microsoft.com/office/word/2018/wordml" xmlns:w16sdtdh="http://schemas.microsoft.com/office/word/2020/wordml/sdtdatahash" xmlns:w16se="http://schemas.microsoft.com/office/word/2015/wordml/symex" xmlns:wpg="http://schemas.microsoft.com/office/word/2010/wordprocessingGroup" xmlns:wpi="http://schemas.microsoft.com/office/word/2010/wordprocessingInk" xmlns:wne="http://schemas.microsoft.com/office/word/2006/wordml" xmlns:wps="http://schemas.microsoft.com/office/word/2010/wordprocessingShape" mc:Ignorable="w14 w15 w16se w16cid w16 w16cex w16sdtdh wp14">
+  <w:abstractNum w:abstractNumId="0" w15:restartNumberingAfterBreak="0">
+    <w:nsid w:val="06793893"/>
+    <w:multiLevelType w:val="hybridMultilevel"/>
+    <w:tmpl w:val="EFD08022"/>
+    <w:lvl w:ilvl="0" w:tplc="FD12373E">
       <w:start w:val="1"/>
       <w:numFmt w:val="decimal"/>
       <w:lvlText w:val="%1)"/>
@@ -432,7 +252,7 @@
         <w:ind w:left="720" w:hanging="360"/>
       </w:pPr>
     </w:lvl>
-    <w:lvl xmlns:w="http://schemas.openxmlformats.org/wordprocessingml/2006/main" w:ilvl="1">
+    <w:lvl w:ilvl="1" w:tplc="93A6D400">
       <w:start w:val="1"/>
       <w:numFmt w:val="lowerLetter"/>
       <w:lvlText w:val="%2."/>
@@ -441,7 +261,7 @@
         <w:ind w:left="1440" w:hanging="360"/>
       </w:pPr>
     </w:lvl>
-    <w:lvl xmlns:w="http://schemas.openxmlformats.org/wordprocessingml/2006/main" w:ilvl="2">
+    <w:lvl w:ilvl="2" w:tplc="BEC28D9A">
       <w:start w:val="1"/>
       <w:numFmt w:val="lowerRoman"/>
       <w:lvlText w:val="%3."/>
@@ -450,7 +270,7 @@
         <w:ind w:left="2160" w:hanging="180"/>
       </w:pPr>
     </w:lvl>
-    <w:lvl xmlns:w="http://schemas.openxmlformats.org/wordprocessingml/2006/main" w:ilvl="3">
+    <w:lvl w:ilvl="3" w:tplc="D32E14BE">
       <w:start w:val="1"/>
       <w:numFmt w:val="decimal"/>
       <w:lvlText w:val="%4."/>
@@ -459,7 +279,7 @@
         <w:ind w:left="2880" w:hanging="360"/>
       </w:pPr>
     </w:lvl>
-    <w:lvl xmlns:w="http://schemas.openxmlformats.org/wordprocessingml/2006/main" w:ilvl="4">
+    <w:lvl w:ilvl="4" w:tplc="037E4FD0">
       <w:start w:val="1"/>
       <w:numFmt w:val="lowerLetter"/>
       <w:lvlText w:val="%5."/>
@@ -468,7 +288,7 @@
         <w:ind w:left="3600" w:hanging="360"/>
       </w:pPr>
     </w:lvl>
-    <w:lvl xmlns:w="http://schemas.openxmlformats.org/wordprocessingml/2006/main" w:ilvl="5">
+    <w:lvl w:ilvl="5" w:tplc="476C80DE">
       <w:start w:val="1"/>
       <w:numFmt w:val="lowerRoman"/>
       <w:lvlText w:val="%6."/>
@@ -477,7 +297,7 @@
         <w:ind w:left="4320" w:hanging="180"/>
       </w:pPr>
     </w:lvl>
-    <w:lvl xmlns:w="http://schemas.openxmlformats.org/wordprocessingml/2006/main" w:ilvl="6">
+    <w:lvl w:ilvl="6" w:tplc="28BE7214">
       <w:start w:val="1"/>
       <w:numFmt w:val="decimal"/>
       <w:lvlText w:val="%7."/>
@@ -486,7 +306,7 @@
         <w:ind w:left="5040" w:hanging="360"/>
       </w:pPr>
     </w:lvl>
-    <w:lvl xmlns:w="http://schemas.openxmlformats.org/wordprocessingml/2006/main" w:ilvl="7">
+    <w:lvl w:ilvl="7" w:tplc="D72675C6">
       <w:start w:val="1"/>
       <w:numFmt w:val="lowerLetter"/>
       <w:lvlText w:val="%8."/>
@@ -495,7 +315,7 @@
         <w:ind w:left="5760" w:hanging="360"/>
       </w:pPr>
     </w:lvl>
-    <w:lvl xmlns:w="http://schemas.openxmlformats.org/wordprocessingml/2006/main" w:ilvl="8">
+    <w:lvl w:ilvl="8" w:tplc="8D043750">
       <w:start w:val="1"/>
       <w:numFmt w:val="lowerRoman"/>
       <w:lvlText w:val="%9."/>
@@ -505,10 +325,11 @@
       </w:pPr>
     </w:lvl>
   </w:abstractNum>
-  <w:abstractNum xmlns:w="http://schemas.openxmlformats.org/wordprocessingml/2006/main" w:abstractNumId="1">
-    <w:nsid w:val="6793893"/>
-    <w:multiLevelType xmlns:w="http://schemas.openxmlformats.org/wordprocessingml/2006/main" w:val="hybridMultilevel"/>
-    <w:lvl xmlns:w="http://schemas.openxmlformats.org/wordprocessingml/2006/main" w:ilvl="0">
+  <w:abstractNum w:abstractNumId="1" w15:restartNumberingAfterBreak="0">
+    <w:nsid w:val="49789A6E"/>
+    <w:multiLevelType w:val="hybridMultilevel"/>
+    <w:tmpl w:val="6BEA6BE6"/>
+    <w:lvl w:ilvl="0" w:tplc="B8CACAAE">
       <w:start w:val="1"/>
       <w:numFmt w:val="decimal"/>
       <w:lvlText w:val="%1)"/>
@@ -517,7 +338,7 @@
         <w:ind w:left="720" w:hanging="360"/>
       </w:pPr>
     </w:lvl>
-    <w:lvl xmlns:w="http://schemas.openxmlformats.org/wordprocessingml/2006/main" w:ilvl="1">
+    <w:lvl w:ilvl="1" w:tplc="2A94B83A">
       <w:start w:val="1"/>
       <w:numFmt w:val="lowerLetter"/>
       <w:lvlText w:val="%2."/>
@@ -526,7 +347,7 @@
         <w:ind w:left="1440" w:hanging="360"/>
       </w:pPr>
     </w:lvl>
-    <w:lvl xmlns:w="http://schemas.openxmlformats.org/wordprocessingml/2006/main" w:ilvl="2">
+    <w:lvl w:ilvl="2" w:tplc="2796228E">
       <w:start w:val="1"/>
       <w:numFmt w:val="lowerRoman"/>
       <w:lvlText w:val="%3."/>
@@ -535,7 +356,7 @@
         <w:ind w:left="2160" w:hanging="180"/>
       </w:pPr>
     </w:lvl>
-    <w:lvl xmlns:w="http://schemas.openxmlformats.org/wordprocessingml/2006/main" w:ilvl="3">
+    <w:lvl w:ilvl="3" w:tplc="FB4AD018">
       <w:start w:val="1"/>
       <w:numFmt w:val="decimal"/>
       <w:lvlText w:val="%4."/>
@@ -544,7 +365,7 @@
         <w:ind w:left="2880" w:hanging="360"/>
       </w:pPr>
     </w:lvl>
-    <w:lvl xmlns:w="http://schemas.openxmlformats.org/wordprocessingml/2006/main" w:ilvl="4">
+    <w:lvl w:ilvl="4" w:tplc="D0BE9DDA">
       <w:start w:val="1"/>
       <w:numFmt w:val="lowerLetter"/>
       <w:lvlText w:val="%5."/>
@@ -553,7 +374,7 @@
         <w:ind w:left="3600" w:hanging="360"/>
       </w:pPr>
     </w:lvl>
-    <w:lvl xmlns:w="http://schemas.openxmlformats.org/wordprocessingml/2006/main" w:ilvl="5">
+    <w:lvl w:ilvl="5" w:tplc="253AA280">
       <w:start w:val="1"/>
       <w:numFmt w:val="lowerRoman"/>
       <w:lvlText w:val="%6."/>
@@ -562,7 +383,7 @@
         <w:ind w:left="4320" w:hanging="180"/>
       </w:pPr>
     </w:lvl>
-    <w:lvl xmlns:w="http://schemas.openxmlformats.org/wordprocessingml/2006/main" w:ilvl="6">
+    <w:lvl w:ilvl="6" w:tplc="9F1C9A4E">
       <w:start w:val="1"/>
       <w:numFmt w:val="decimal"/>
       <w:lvlText w:val="%7."/>
@@ -571,7 +392,7 @@
         <w:ind w:left="5040" w:hanging="360"/>
       </w:pPr>
     </w:lvl>
-    <w:lvl xmlns:w="http://schemas.openxmlformats.org/wordprocessingml/2006/main" w:ilvl="7">
+    <w:lvl w:ilvl="7" w:tplc="304656A8">
       <w:start w:val="1"/>
       <w:numFmt w:val="lowerLetter"/>
       <w:lvlText w:val="%8."/>
@@ -580,7 +401,7 @@
         <w:ind w:left="5760" w:hanging="360"/>
       </w:pPr>
     </w:lvl>
-    <w:lvl xmlns:w="http://schemas.openxmlformats.org/wordprocessingml/2006/main" w:ilvl="8">
+    <w:lvl w:ilvl="8" w:tplc="F550A1EC">
       <w:start w:val="1"/>
       <w:numFmt w:val="lowerRoman"/>
       <w:lvlText w:val="%9."/>
@@ -590,21 +411,136 @@
       </w:pPr>
     </w:lvl>
   </w:abstractNum>
-  <w:num w:numId="2">
+  <w:abstractNum w:abstractNumId="2" w15:restartNumberingAfterBreak="0">
+    <w:nsid w:val="674F058D"/>
+    <w:multiLevelType w:val="hybridMultilevel"/>
+    <w:tmpl w:val="07582DCC"/>
+    <w:lvl w:ilvl="0" w:tplc="C8144492">
+      <w:numFmt w:val="bullet"/>
+      <w:lvlText w:val="-"/>
+      <w:lvlJc w:val="left"/>
+      <w:pPr>
+        <w:ind w:left="720" w:hanging="360"/>
+      </w:pPr>
+      <w:rPr>
+        <w:rFonts w:ascii="Calibri" w:eastAsiaTheme="minorHAnsi" w:hAnsi="Calibri" w:cs="Calibri" w:hint="default"/>
+      </w:rPr>
+    </w:lvl>
+    <w:lvl w:ilvl="1" w:tplc="04090003" w:tentative="1">
+      <w:start w:val="1"/>
+      <w:numFmt w:val="bullet"/>
+      <w:lvlText w:val="o"/>
+      <w:lvlJc w:val="left"/>
+      <w:pPr>
+        <w:ind w:left="1440" w:hanging="360"/>
+      </w:pPr>
+      <w:rPr>
+        <w:rFonts w:ascii="Courier New" w:hAnsi="Courier New" w:cs="Courier New" w:hint="default"/>
+      </w:rPr>
+    </w:lvl>
+    <w:lvl w:ilvl="2" w:tplc="04090005" w:tentative="1">
+      <w:start w:val="1"/>
+      <w:numFmt w:val="bullet"/>
+      <w:lvlText w:val=""/>
+      <w:lvlJc w:val="left"/>
+      <w:pPr>
+        <w:ind w:left="2160" w:hanging="360"/>
+      </w:pPr>
+      <w:rPr>
+        <w:rFonts w:ascii="Wingdings" w:hAnsi="Wingdings" w:hint="default"/>
+      </w:rPr>
+    </w:lvl>
+    <w:lvl w:ilvl="3" w:tplc="04090001" w:tentative="1">
+      <w:start w:val="1"/>
+      <w:numFmt w:val="bullet"/>
+      <w:lvlText w:val=""/>
+      <w:lvlJc w:val="left"/>
+      <w:pPr>
+        <w:ind w:left="2880" w:hanging="360"/>
+      </w:pPr>
+      <w:rPr>
+        <w:rFonts w:ascii="Symbol" w:hAnsi="Symbol" w:hint="default"/>
+      </w:rPr>
+    </w:lvl>
+    <w:lvl w:ilvl="4" w:tplc="04090003" w:tentative="1">
+      <w:start w:val="1"/>
+      <w:numFmt w:val="bullet"/>
+      <w:lvlText w:val="o"/>
+      <w:lvlJc w:val="left"/>
+      <w:pPr>
+        <w:ind w:left="3600" w:hanging="360"/>
+      </w:pPr>
+      <w:rPr>
+        <w:rFonts w:ascii="Courier New" w:hAnsi="Courier New" w:cs="Courier New" w:hint="default"/>
+      </w:rPr>
+    </w:lvl>
+    <w:lvl w:ilvl="5" w:tplc="04090005" w:tentative="1">
+      <w:start w:val="1"/>
+      <w:numFmt w:val="bullet"/>
+      <w:lvlText w:val=""/>
+      <w:lvlJc w:val="left"/>
+      <w:pPr>
+        <w:ind w:left="4320" w:hanging="360"/>
+      </w:pPr>
+      <w:rPr>
+        <w:rFonts w:ascii="Wingdings" w:hAnsi="Wingdings" w:hint="default"/>
+      </w:rPr>
+    </w:lvl>
+    <w:lvl w:ilvl="6" w:tplc="04090001" w:tentative="1">
+      <w:start w:val="1"/>
+      <w:numFmt w:val="bullet"/>
+      <w:lvlText w:val=""/>
+      <w:lvlJc w:val="left"/>
+      <w:pPr>
+        <w:ind w:left="5040" w:hanging="360"/>
+      </w:pPr>
+      <w:rPr>
+        <w:rFonts w:ascii="Symbol" w:hAnsi="Symbol" w:hint="default"/>
+      </w:rPr>
+    </w:lvl>
+    <w:lvl w:ilvl="7" w:tplc="04090003" w:tentative="1">
+      <w:start w:val="1"/>
+      <w:numFmt w:val="bullet"/>
+      <w:lvlText w:val="o"/>
+      <w:lvlJc w:val="left"/>
+      <w:pPr>
+        <w:ind w:left="5760" w:hanging="360"/>
+      </w:pPr>
+      <w:rPr>
+        <w:rFonts w:ascii="Courier New" w:hAnsi="Courier New" w:cs="Courier New" w:hint="default"/>
+      </w:rPr>
+    </w:lvl>
+    <w:lvl w:ilvl="8" w:tplc="04090005" w:tentative="1">
+      <w:start w:val="1"/>
+      <w:numFmt w:val="bullet"/>
+      <w:lvlText w:val=""/>
+      <w:lvlJc w:val="left"/>
+      <w:pPr>
+        <w:ind w:left="6480" w:hanging="360"/>
+      </w:pPr>
+      <w:rPr>
+        <w:rFonts w:ascii="Wingdings" w:hAnsi="Wingdings" w:hint="default"/>
+      </w:rPr>
+    </w:lvl>
+  </w:abstractNum>
+  <w:num w:numId="1" w16cid:durableId="1700230891">
+    <w:abstractNumId w:val="1"/>
+  </w:num>
+  <w:num w:numId="2" w16cid:durableId="1077436630">
+    <w:abstractNumId w:val="0"/>
+  </w:num>
+  <w:num w:numId="3" w16cid:durableId="1879244878">
     <w:abstractNumId w:val="2"/>
-  </w:num>
-  <w:num w:numId="1">
-    <w:abstractNumId w:val="1"/>
   </w:num>
 </w:numbering>
 </file>
 
 <file path=word/styles.xml><?xml version="1.0" encoding="utf-8"?>
-<w:styles xmlns:wp14="http://schemas.microsoft.com/office/word/2010/wordprocessingDrawing" xmlns:mc="http://schemas.openxmlformats.org/markup-compatibility/2006" xmlns:r="http://schemas.openxmlformats.org/officeDocument/2006/relationships" xmlns:w="http://schemas.openxmlformats.org/wordprocessingml/2006/main" xmlns:w14="http://schemas.microsoft.com/office/word/2010/wordml" xmlns:w15="http://schemas.microsoft.com/office/word/2012/wordml" mc:Ignorable="w14 w15 wp14">
+<w:styles xmlns:mc="http://schemas.openxmlformats.org/markup-compatibility/2006" xmlns:r="http://schemas.openxmlformats.org/officeDocument/2006/relationships" xmlns:w="http://schemas.openxmlformats.org/wordprocessingml/2006/main" xmlns:w14="http://schemas.microsoft.com/office/word/2010/wordml" xmlns:w15="http://schemas.microsoft.com/office/word/2012/wordml" xmlns:w16cex="http://schemas.microsoft.com/office/word/2018/wordml/cex" xmlns:w16cid="http://schemas.microsoft.com/office/word/2016/wordml/cid" xmlns:w16="http://schemas.microsoft.com/office/word/2018/wordml" xmlns:w16sdtdh="http://schemas.microsoft.com/office/word/2020/wordml/sdtdatahash" xmlns:w16se="http://schemas.microsoft.com/office/word/2015/wordml/symex" mc:Ignorable="w14 w15 w16se w16cid w16 w16cex w16sdtdh">
   <w:docDefaults>
     <w:rPrDefault>
       <w:rPr>
-        <w:rFonts w:asciiTheme="minorHAnsi" w:hAnsiTheme="minorHAnsi" w:eastAsiaTheme="minorHAnsi" w:cstheme="minorBidi"/>
+        <w:rFonts w:asciiTheme="minorHAnsi" w:eastAsiaTheme="minorHAnsi" w:hAnsiTheme="minorHAnsi" w:cstheme="minorBidi"/>
         <w:sz w:val="22"/>
         <w:szCs w:val="22"/>
         <w:lang w:val="en-US" w:eastAsia="en-US" w:bidi="ar-SA"/>
@@ -616,17 +552,17 @@
       </w:pPr>
     </w:pPrDefault>
   </w:docDefaults>
-  <w:latentStyles w:defLockedState="0" w:defUIPriority="99" w:defSemiHidden="0" w:defUnhideWhenUsed="0" w:defQFormat="0" w:count="371">
+  <w:latentStyles w:defLockedState="0" w:defUIPriority="99" w:defSemiHidden="0" w:defUnhideWhenUsed="0" w:defQFormat="0" w:count="376">
     <w:lsdException w:name="Normal" w:uiPriority="0" w:qFormat="1"/>
     <w:lsdException w:name="heading 1" w:uiPriority="9" w:qFormat="1"/>
-    <w:lsdException w:name="heading 2" w:uiPriority="9" w:semiHidden="1" w:unhideWhenUsed="1" w:qFormat="1"/>
-    <w:lsdException w:name="heading 3" w:uiPriority="9" w:semiHidden="1" w:unhideWhenUsed="1" w:qFormat="1"/>
-    <w:lsdException w:name="heading 4" w:uiPriority="9" w:semiHidden="1" w:unhideWhenUsed="1" w:qFormat="1"/>
-    <w:lsdException w:name="heading 5" w:uiPriority="9" w:semiHidden="1" w:unhideWhenUsed="1" w:qFormat="1"/>
-    <w:lsdException w:name="heading 6" w:uiPriority="9" w:semiHidden="1" w:unhideWhenUsed="1" w:qFormat="1"/>
-    <w:lsdException w:name="heading 7" w:uiPriority="9" w:semiHidden="1" w:unhideWhenUsed="1" w:qFormat="1"/>
-    <w:lsdException w:name="heading 8" w:uiPriority="9" w:semiHidden="1" w:unhideWhenUsed="1" w:qFormat="1"/>
-    <w:lsdException w:name="heading 9" w:uiPriority="9" w:semiHidden="1" w:unhideWhenUsed="1" w:qFormat="1"/>
+    <w:lsdException w:name="heading 2" w:semiHidden="1" w:uiPriority="9" w:unhideWhenUsed="1" w:qFormat="1"/>
+    <w:lsdException w:name="heading 3" w:semiHidden="1" w:uiPriority="9" w:unhideWhenUsed="1" w:qFormat="1"/>
+    <w:lsdException w:name="heading 4" w:semiHidden="1" w:uiPriority="9" w:unhideWhenUsed="1" w:qFormat="1"/>
+    <w:lsdException w:name="heading 5" w:semiHidden="1" w:uiPriority="9" w:unhideWhenUsed="1" w:qFormat="1"/>
+    <w:lsdException w:name="heading 6" w:semiHidden="1" w:uiPriority="9" w:unhideWhenUsed="1" w:qFormat="1"/>
+    <w:lsdException w:name="heading 7" w:semiHidden="1" w:uiPriority="9" w:unhideWhenUsed="1" w:qFormat="1"/>
+    <w:lsdException w:name="heading 8" w:semiHidden="1" w:uiPriority="9" w:unhideWhenUsed="1" w:qFormat="1"/>
+    <w:lsdException w:name="heading 9" w:semiHidden="1" w:uiPriority="9" w:unhideWhenUsed="1" w:qFormat="1"/>
     <w:lsdException w:name="index 1" w:semiHidden="1" w:unhideWhenUsed="1"/>
     <w:lsdException w:name="index 2" w:semiHidden="1" w:unhideWhenUsed="1"/>
     <w:lsdException w:name="index 3" w:semiHidden="1" w:unhideWhenUsed="1"/>
@@ -636,22 +572,22 @@
     <w:lsdException w:name="index 7" w:semiHidden="1" w:unhideWhenUsed="1"/>
     <w:lsdException w:name="index 8" w:semiHidden="1" w:unhideWhenUsed="1"/>
     <w:lsdException w:name="index 9" w:semiHidden="1" w:unhideWhenUsed="1"/>
-    <w:lsdException w:name="toc 1" w:uiPriority="39" w:semiHidden="1" w:unhideWhenUsed="1"/>
-    <w:lsdException w:name="toc 2" w:uiPriority="39" w:semiHidden="1" w:unhideWhenUsed="1"/>
-    <w:lsdException w:name="toc 3" w:uiPriority="39" w:semiHidden="1" w:unhideWhenUsed="1"/>
-    <w:lsdException w:name="toc 4" w:uiPriority="39" w:semiHidden="1" w:unhideWhenUsed="1"/>
-    <w:lsdException w:name="toc 5" w:uiPriority="39" w:semiHidden="1" w:unhideWhenUsed="1"/>
-    <w:lsdException w:name="toc 6" w:uiPriority="39" w:semiHidden="1" w:unhideWhenUsed="1"/>
-    <w:lsdException w:name="toc 7" w:uiPriority="39" w:semiHidden="1" w:unhideWhenUsed="1"/>
-    <w:lsdException w:name="toc 8" w:uiPriority="39" w:semiHidden="1" w:unhideWhenUsed="1"/>
-    <w:lsdException w:name="toc 9" w:uiPriority="39" w:semiHidden="1" w:unhideWhenUsed="1"/>
+    <w:lsdException w:name="toc 1" w:semiHidden="1" w:uiPriority="39" w:unhideWhenUsed="1"/>
+    <w:lsdException w:name="toc 2" w:semiHidden="1" w:uiPriority="39" w:unhideWhenUsed="1"/>
+    <w:lsdException w:name="toc 3" w:semiHidden="1" w:uiPriority="39" w:unhideWhenUsed="1"/>
+    <w:lsdException w:name="toc 4" w:semiHidden="1" w:uiPriority="39" w:unhideWhenUsed="1"/>
+    <w:lsdException w:name="toc 5" w:semiHidden="1" w:uiPriority="39" w:unhideWhenUsed="1"/>
+    <w:lsdException w:name="toc 6" w:semiHidden="1" w:uiPriority="39" w:unhideWhenUsed="1"/>
+    <w:lsdException w:name="toc 7" w:semiHidden="1" w:uiPriority="39" w:unhideWhenUsed="1"/>
+    <w:lsdException w:name="toc 8" w:semiHidden="1" w:uiPriority="39" w:unhideWhenUsed="1"/>
+    <w:lsdException w:name="toc 9" w:semiHidden="1" w:uiPriority="39" w:unhideWhenUsed="1"/>
     <w:lsdException w:name="Normal Indent" w:semiHidden="1" w:unhideWhenUsed="1"/>
     <w:lsdException w:name="footnote text" w:semiHidden="1" w:unhideWhenUsed="1"/>
     <w:lsdException w:name="annotation text" w:semiHidden="1" w:unhideWhenUsed="1"/>
     <w:lsdException w:name="header" w:semiHidden="1" w:unhideWhenUsed="1"/>
     <w:lsdException w:name="footer" w:semiHidden="1" w:unhideWhenUsed="1"/>
     <w:lsdException w:name="index heading" w:semiHidden="1" w:unhideWhenUsed="1"/>
-    <w:lsdException w:name="caption" w:uiPriority="35" w:semiHidden="1" w:unhideWhenUsed="1" w:qFormat="1"/>
+    <w:lsdException w:name="caption" w:semiHidden="1" w:uiPriority="35" w:unhideWhenUsed="1" w:qFormat="1"/>
     <w:lsdException w:name="table of figures" w:semiHidden="1" w:unhideWhenUsed="1"/>
     <w:lsdException w:name="envelope address" w:semiHidden="1" w:unhideWhenUsed="1"/>
     <w:lsdException w:name="envelope return" w:semiHidden="1" w:unhideWhenUsed="1"/>
@@ -682,7 +618,7 @@
     <w:lsdException w:name="Title" w:uiPriority="10" w:qFormat="1"/>
     <w:lsdException w:name="Closing" w:semiHidden="1" w:unhideWhenUsed="1"/>
     <w:lsdException w:name="Signature" w:semiHidden="1" w:unhideWhenUsed="1"/>
-    <w:lsdException w:name="Default Paragraph Font" w:uiPriority="1" w:semiHidden="1" w:unhideWhenUsed="1"/>
+    <w:lsdException w:name="Default Paragraph Font" w:semiHidden="1" w:uiPriority="1" w:unhideWhenUsed="1"/>
     <w:lsdException w:name="Body Text" w:semiHidden="1" w:unhideWhenUsed="1"/>
     <w:lsdException w:name="Body Text Indent" w:semiHidden="1" w:unhideWhenUsed="1"/>
     <w:lsdException w:name="List Continue" w:semiHidden="1" w:unhideWhenUsed="1"/>
@@ -882,8 +818,8 @@
     <w:lsdException w:name="Subtle Reference" w:uiPriority="31" w:qFormat="1"/>
     <w:lsdException w:name="Intense Reference" w:uiPriority="32" w:qFormat="1"/>
     <w:lsdException w:name="Book Title" w:uiPriority="33" w:qFormat="1"/>
-    <w:lsdException w:name="Bibliography" w:uiPriority="37" w:semiHidden="1" w:unhideWhenUsed="1"/>
-    <w:lsdException w:name="TOC Heading" w:uiPriority="39" w:semiHidden="1" w:unhideWhenUsed="1" w:qFormat="1"/>
+    <w:lsdException w:name="Bibliography" w:semiHidden="1" w:uiPriority="37" w:unhideWhenUsed="1"/>
+    <w:lsdException w:name="TOC Heading" w:semiHidden="1" w:uiPriority="39" w:unhideWhenUsed="1" w:qFormat="1"/>
     <w:lsdException w:name="Plain Table 1" w:uiPriority="41"/>
     <w:lsdException w:name="Plain Table 2" w:uiPriority="42"/>
     <w:lsdException w:name="Plain Table 3" w:uiPriority="43"/>
@@ -988,18 +924,23 @@
     <w:lsdException w:name="List Table 5 Dark Accent 6" w:uiPriority="50"/>
     <w:lsdException w:name="List Table 6 Colorful Accent 6" w:uiPriority="51"/>
     <w:lsdException w:name="List Table 7 Colorful Accent 6" w:uiPriority="52"/>
+    <w:lsdException w:name="Mention" w:semiHidden="1" w:unhideWhenUsed="1"/>
+    <w:lsdException w:name="Smart Hyperlink" w:semiHidden="1" w:unhideWhenUsed="1"/>
+    <w:lsdException w:name="Hashtag" w:semiHidden="1" w:unhideWhenUsed="1"/>
+    <w:lsdException w:name="Unresolved Mention" w:semiHidden="1" w:unhideWhenUsed="1"/>
+    <w:lsdException w:name="Smart Link" w:semiHidden="1" w:unhideWhenUsed="1"/>
   </w:latentStyles>
-  <w:style w:type="paragraph" w:styleId="Normal" w:default="1">
+  <w:style w:type="paragraph" w:default="1" w:styleId="Normal">
     <w:name w:val="Normal"/>
     <w:qFormat/>
   </w:style>
-  <w:style w:type="character" w:styleId="DefaultParagraphFont" w:default="1">
+  <w:style w:type="character" w:default="1" w:styleId="DefaultParagraphFont">
     <w:name w:val="Default Paragraph Font"/>
     <w:uiPriority w:val="1"/>
     <w:semiHidden/>
     <w:unhideWhenUsed/>
   </w:style>
-  <w:style w:type="table" w:styleId="TableNormal" w:default="1">
+  <w:style w:type="table" w:default="1" w:styleId="TableNormal">
     <w:name w:val="Normal Table"/>
     <w:uiPriority w:val="99"/>
     <w:semiHidden/>
@@ -1014,20 +955,20 @@
       </w:tblCellMar>
     </w:tblPr>
   </w:style>
-  <w:style w:type="numbering" w:styleId="NoList" w:default="1">
+  <w:style w:type="numbering" w:default="1" w:styleId="NoList">
     <w:name w:val="No List"/>
     <w:uiPriority w:val="99"/>
     <w:semiHidden/>
     <w:unhideWhenUsed/>
   </w:style>
-  <w:style xmlns:w14="http://schemas.microsoft.com/office/word/2010/wordml" xmlns:mc="http://schemas.openxmlformats.org/markup-compatibility/2006" xmlns:w="http://schemas.openxmlformats.org/wordprocessingml/2006/main" w:type="paragraph" w:styleId="ListParagraph" mc:Ignorable="w14">
-    <w:name xmlns:w="http://schemas.openxmlformats.org/wordprocessingml/2006/main" w:val="List Paragraph"/>
-    <w:basedOn xmlns:w="http://schemas.openxmlformats.org/wordprocessingml/2006/main" w:val="Normal"/>
-    <w:uiPriority xmlns:w="http://schemas.openxmlformats.org/wordprocessingml/2006/main" w:val="34"/>
-    <w:qFormat xmlns:w="http://schemas.openxmlformats.org/wordprocessingml/2006/main"/>
-    <w:pPr xmlns:w="http://schemas.openxmlformats.org/wordprocessingml/2006/main">
-      <w:ind xmlns:w="http://schemas.openxmlformats.org/wordprocessingml/2006/main" w:left="720"/>
-      <w:contextualSpacing xmlns:w="http://schemas.openxmlformats.org/wordprocessingml/2006/main"/>
+  <w:style w:type="paragraph" w:styleId="ListParagraph">
+    <w:name w:val="List Paragraph"/>
+    <w:basedOn w:val="Normal"/>
+    <w:uiPriority w:val="34"/>
+    <w:qFormat/>
+    <w:pPr>
+      <w:ind w:left="720"/>
+      <w:contextualSpacing/>
     </w:pPr>
   </w:style>
 </w:styles>

</xml_diff>

<commit_message>
change meeting log, roles and responsibilities, project management plan
</commit_message>
<xml_diff>
--- a/Meeting Log.docx
+++ b/Meeting Log.docx
@@ -219,9 +219,53 @@
         <w:pStyle w:val="ListParagraph"/>
         <w:numPr>
           <w:ilvl w:val="0"/>
-          <w:numId w:val="1"/>
+          <w:numId w:val="4"/>
         </w:numPr>
       </w:pPr>
+      <w:r>
+        <w:t xml:space="preserve">Discussed team member roles </w:t>
+      </w:r>
+    </w:p>
+    <w:p>
+      <w:pPr>
+        <w:pStyle w:val="ListParagraph"/>
+        <w:numPr>
+          <w:ilvl w:val="0"/>
+          <w:numId w:val="4"/>
+        </w:numPr>
+      </w:pPr>
+      <w:r>
+        <w:t>Made team name, MXDC Team</w:t>
+      </w:r>
+    </w:p>
+    <w:p>
+      <w:pPr>
+        <w:pStyle w:val="ListParagraph"/>
+        <w:numPr>
+          <w:ilvl w:val="0"/>
+          <w:numId w:val="4"/>
+        </w:numPr>
+      </w:pPr>
+      <w:r>
+        <w:t xml:space="preserve">Submitted project management plan link </w:t>
+      </w:r>
+    </w:p>
+    <w:p>
+      <w:pPr>
+        <w:pStyle w:val="ListParagraph"/>
+        <w:numPr>
+          <w:ilvl w:val="0"/>
+          <w:numId w:val="4"/>
+        </w:numPr>
+      </w:pPr>
+      <w:proofErr w:type="spellStart"/>
+      <w:r>
+        <w:t>Github</w:t>
+      </w:r>
+      <w:proofErr w:type="spellEnd"/>
+      <w:r>
+        <w:t xml:space="preserve"> repo is now public </w:t>
+      </w:r>
     </w:p>
     <w:p/>
     <w:p/>
@@ -326,6 +370,95 @@
     </w:lvl>
   </w:abstractNum>
   <w:abstractNum w:abstractNumId="1" w15:restartNumberingAfterBreak="0">
+    <w:nsid w:val="1A376530"/>
+    <w:multiLevelType w:val="hybridMultilevel"/>
+    <w:tmpl w:val="0F9E615E"/>
+    <w:lvl w:ilvl="0" w:tplc="04090011">
+      <w:start w:val="1"/>
+      <w:numFmt w:val="decimal"/>
+      <w:lvlText w:val="%1)"/>
+      <w:lvlJc w:val="left"/>
+      <w:pPr>
+        <w:ind w:left="720" w:hanging="360"/>
+      </w:pPr>
+      <w:rPr>
+        <w:rFonts w:hint="default"/>
+      </w:rPr>
+    </w:lvl>
+    <w:lvl w:ilvl="1" w:tplc="04090019" w:tentative="1">
+      <w:start w:val="1"/>
+      <w:numFmt w:val="lowerLetter"/>
+      <w:lvlText w:val="%2."/>
+      <w:lvlJc w:val="left"/>
+      <w:pPr>
+        <w:ind w:left="1440" w:hanging="360"/>
+      </w:pPr>
+    </w:lvl>
+    <w:lvl w:ilvl="2" w:tplc="0409001B" w:tentative="1">
+      <w:start w:val="1"/>
+      <w:numFmt w:val="lowerRoman"/>
+      <w:lvlText w:val="%3."/>
+      <w:lvlJc w:val="right"/>
+      <w:pPr>
+        <w:ind w:left="2160" w:hanging="180"/>
+      </w:pPr>
+    </w:lvl>
+    <w:lvl w:ilvl="3" w:tplc="0409000F" w:tentative="1">
+      <w:start w:val="1"/>
+      <w:numFmt w:val="decimal"/>
+      <w:lvlText w:val="%4."/>
+      <w:lvlJc w:val="left"/>
+      <w:pPr>
+        <w:ind w:left="2880" w:hanging="360"/>
+      </w:pPr>
+    </w:lvl>
+    <w:lvl w:ilvl="4" w:tplc="04090019" w:tentative="1">
+      <w:start w:val="1"/>
+      <w:numFmt w:val="lowerLetter"/>
+      <w:lvlText w:val="%5."/>
+      <w:lvlJc w:val="left"/>
+      <w:pPr>
+        <w:ind w:left="3600" w:hanging="360"/>
+      </w:pPr>
+    </w:lvl>
+    <w:lvl w:ilvl="5" w:tplc="0409001B" w:tentative="1">
+      <w:start w:val="1"/>
+      <w:numFmt w:val="lowerRoman"/>
+      <w:lvlText w:val="%6."/>
+      <w:lvlJc w:val="right"/>
+      <w:pPr>
+        <w:ind w:left="4320" w:hanging="180"/>
+      </w:pPr>
+    </w:lvl>
+    <w:lvl w:ilvl="6" w:tplc="0409000F" w:tentative="1">
+      <w:start w:val="1"/>
+      <w:numFmt w:val="decimal"/>
+      <w:lvlText w:val="%7."/>
+      <w:lvlJc w:val="left"/>
+      <w:pPr>
+        <w:ind w:left="5040" w:hanging="360"/>
+      </w:pPr>
+    </w:lvl>
+    <w:lvl w:ilvl="7" w:tplc="04090019" w:tentative="1">
+      <w:start w:val="1"/>
+      <w:numFmt w:val="lowerLetter"/>
+      <w:lvlText w:val="%8."/>
+      <w:lvlJc w:val="left"/>
+      <w:pPr>
+        <w:ind w:left="5760" w:hanging="360"/>
+      </w:pPr>
+    </w:lvl>
+    <w:lvl w:ilvl="8" w:tplc="0409001B" w:tentative="1">
+      <w:start w:val="1"/>
+      <w:numFmt w:val="lowerRoman"/>
+      <w:lvlText w:val="%9."/>
+      <w:lvlJc w:val="right"/>
+      <w:pPr>
+        <w:ind w:left="6480" w:hanging="180"/>
+      </w:pPr>
+    </w:lvl>
+  </w:abstractNum>
+  <w:abstractNum w:abstractNumId="2" w15:restartNumberingAfterBreak="0">
     <w:nsid w:val="49789A6E"/>
     <w:multiLevelType w:val="hybridMultilevel"/>
     <w:tmpl w:val="6BEA6BE6"/>
@@ -411,7 +544,7 @@
       </w:pPr>
     </w:lvl>
   </w:abstractNum>
-  <w:abstractNum w:abstractNumId="2" w15:restartNumberingAfterBreak="0">
+  <w:abstractNum w:abstractNumId="3" w15:restartNumberingAfterBreak="0">
     <w:nsid w:val="674F058D"/>
     <w:multiLevelType w:val="hybridMultilevel"/>
     <w:tmpl w:val="07582DCC"/>
@@ -524,13 +657,16 @@
     </w:lvl>
   </w:abstractNum>
   <w:num w:numId="1" w16cid:durableId="1700230891">
-    <w:abstractNumId w:val="1"/>
+    <w:abstractNumId w:val="2"/>
   </w:num>
   <w:num w:numId="2" w16cid:durableId="1077436630">
     <w:abstractNumId w:val="0"/>
   </w:num>
   <w:num w:numId="3" w16cid:durableId="1879244878">
-    <w:abstractNumId w:val="2"/>
+    <w:abstractNumId w:val="3"/>
+  </w:num>
+  <w:num w:numId="4" w16cid:durableId="1643652108">
+    <w:abstractNumId w:val="1"/>
   </w:num>
 </w:numbering>
 </file>

</xml_diff>

<commit_message>
add modulo calculation, unary operators
</commit_message>
<xml_diff>
--- a/Meeting Log.docx
+++ b/Meeting Log.docx
@@ -267,6 +267,138 @@
         <w:t xml:space="preserve"> repo is now public </w:t>
       </w:r>
     </w:p>
+    <w:p/>
+    <w:p/>
+    <w:p/>
+    <w:p/>
+    <w:p/>
+    <w:p>
+      <w:pPr>
+        <w:rPr>
+          <w:b/>
+          <w:bCs/>
+        </w:rPr>
+      </w:pPr>
+      <w:r>
+        <w:rPr>
+          <w:b/>
+          <w:bCs/>
+        </w:rPr>
+        <w:lastRenderedPageBreak/>
+        <w:t xml:space="preserve">Team Metting </w:t>
+      </w:r>
+      <w:r>
+        <w:rPr>
+          <w:b/>
+          <w:bCs/>
+        </w:rPr>
+        <w:t>3</w:t>
+      </w:r>
+    </w:p>
+    <w:p>
+      <w:r>
+        <w:t>When: October 18</w:t>
+      </w:r>
+      <w:r>
+        <w:rPr>
+          <w:vertAlign w:val="superscript"/>
+        </w:rPr>
+        <w:t>th</w:t>
+      </w:r>
+      <w:r>
+        <w:t xml:space="preserve"> </w:t>
+      </w:r>
+    </w:p>
+    <w:p>
+      <w:r>
+        <w:t xml:space="preserve">Purpose </w:t>
+      </w:r>
+    </w:p>
+    <w:p>
+      <w:pPr>
+        <w:pStyle w:val="ListParagraph"/>
+        <w:numPr>
+          <w:ilvl w:val="0"/>
+          <w:numId w:val="3"/>
+        </w:numPr>
+      </w:pPr>
+      <w:r>
+        <w:t xml:space="preserve">Discuss calculator project </w:t>
+      </w:r>
+    </w:p>
+    <w:p>
+      <w:r>
+        <w:t xml:space="preserve">Attendance: Michael, Xavier </w:t>
+      </w:r>
+    </w:p>
+    <w:p/>
+    <w:p>
+      <w:r>
+        <w:t xml:space="preserve">Details: </w:t>
+      </w:r>
+    </w:p>
+    <w:p>
+      <w:pPr>
+        <w:pStyle w:val="ListParagraph"/>
+        <w:numPr>
+          <w:ilvl w:val="0"/>
+          <w:numId w:val="5"/>
+        </w:numPr>
+      </w:pPr>
+      <w:r>
+        <w:t xml:space="preserve">Discussed best course of action for calculator project </w:t>
+      </w:r>
+    </w:p>
+    <w:p>
+      <w:pPr>
+        <w:pStyle w:val="ListParagraph"/>
+        <w:numPr>
+          <w:ilvl w:val="0"/>
+          <w:numId w:val="5"/>
+        </w:numPr>
+      </w:pPr>
+      <w:r>
+        <w:t xml:space="preserve">Project layout </w:t>
+      </w:r>
+    </w:p>
+    <w:p>
+      <w:pPr>
+        <w:pStyle w:val="ListParagraph"/>
+        <w:numPr>
+          <w:ilvl w:val="0"/>
+          <w:numId w:val="5"/>
+        </w:numPr>
+      </w:pPr>
+      <w:r>
+        <w:t xml:space="preserve">Possible UML diagram for project </w:t>
+      </w:r>
+    </w:p>
+    <w:p>
+      <w:pPr>
+        <w:pStyle w:val="ListParagraph"/>
+        <w:numPr>
+          <w:ilvl w:val="0"/>
+          <w:numId w:val="5"/>
+        </w:numPr>
+      </w:pPr>
+      <w:r>
+        <w:t xml:space="preserve">Techniques and strategies to be used for the infix to postfix algorithm </w:t>
+      </w:r>
+    </w:p>
+    <w:p>
+      <w:pPr>
+        <w:pStyle w:val="ListParagraph"/>
+        <w:numPr>
+          <w:ilvl w:val="0"/>
+          <w:numId w:val="5"/>
+        </w:numPr>
+      </w:pPr>
+      <w:r>
+        <w:t xml:space="preserve">Discussed how tokenization of a given input would work </w:t>
+      </w:r>
+    </w:p>
+    <w:p/>
+    <w:p/>
     <w:p/>
     <w:p/>
     <w:p/>
@@ -459,6 +591,95 @@
     </w:lvl>
   </w:abstractNum>
   <w:abstractNum w:abstractNumId="2" w15:restartNumberingAfterBreak="0">
+    <w:nsid w:val="47525549"/>
+    <w:multiLevelType w:val="hybridMultilevel"/>
+    <w:tmpl w:val="F66C1544"/>
+    <w:lvl w:ilvl="0" w:tplc="04090011">
+      <w:start w:val="1"/>
+      <w:numFmt w:val="decimal"/>
+      <w:lvlText w:val="%1)"/>
+      <w:lvlJc w:val="left"/>
+      <w:pPr>
+        <w:ind w:left="720" w:hanging="360"/>
+      </w:pPr>
+      <w:rPr>
+        <w:rFonts w:hint="default"/>
+      </w:rPr>
+    </w:lvl>
+    <w:lvl w:ilvl="1" w:tplc="04090019" w:tentative="1">
+      <w:start w:val="1"/>
+      <w:numFmt w:val="lowerLetter"/>
+      <w:lvlText w:val="%2."/>
+      <w:lvlJc w:val="left"/>
+      <w:pPr>
+        <w:ind w:left="1440" w:hanging="360"/>
+      </w:pPr>
+    </w:lvl>
+    <w:lvl w:ilvl="2" w:tplc="0409001B" w:tentative="1">
+      <w:start w:val="1"/>
+      <w:numFmt w:val="lowerRoman"/>
+      <w:lvlText w:val="%3."/>
+      <w:lvlJc w:val="right"/>
+      <w:pPr>
+        <w:ind w:left="2160" w:hanging="180"/>
+      </w:pPr>
+    </w:lvl>
+    <w:lvl w:ilvl="3" w:tplc="0409000F" w:tentative="1">
+      <w:start w:val="1"/>
+      <w:numFmt w:val="decimal"/>
+      <w:lvlText w:val="%4."/>
+      <w:lvlJc w:val="left"/>
+      <w:pPr>
+        <w:ind w:left="2880" w:hanging="360"/>
+      </w:pPr>
+    </w:lvl>
+    <w:lvl w:ilvl="4" w:tplc="04090019" w:tentative="1">
+      <w:start w:val="1"/>
+      <w:numFmt w:val="lowerLetter"/>
+      <w:lvlText w:val="%5."/>
+      <w:lvlJc w:val="left"/>
+      <w:pPr>
+        <w:ind w:left="3600" w:hanging="360"/>
+      </w:pPr>
+    </w:lvl>
+    <w:lvl w:ilvl="5" w:tplc="0409001B" w:tentative="1">
+      <w:start w:val="1"/>
+      <w:numFmt w:val="lowerRoman"/>
+      <w:lvlText w:val="%6."/>
+      <w:lvlJc w:val="right"/>
+      <w:pPr>
+        <w:ind w:left="4320" w:hanging="180"/>
+      </w:pPr>
+    </w:lvl>
+    <w:lvl w:ilvl="6" w:tplc="0409000F" w:tentative="1">
+      <w:start w:val="1"/>
+      <w:numFmt w:val="decimal"/>
+      <w:lvlText w:val="%7."/>
+      <w:lvlJc w:val="left"/>
+      <w:pPr>
+        <w:ind w:left="5040" w:hanging="360"/>
+      </w:pPr>
+    </w:lvl>
+    <w:lvl w:ilvl="7" w:tplc="04090019" w:tentative="1">
+      <w:start w:val="1"/>
+      <w:numFmt w:val="lowerLetter"/>
+      <w:lvlText w:val="%8."/>
+      <w:lvlJc w:val="left"/>
+      <w:pPr>
+        <w:ind w:left="5760" w:hanging="360"/>
+      </w:pPr>
+    </w:lvl>
+    <w:lvl w:ilvl="8" w:tplc="0409001B" w:tentative="1">
+      <w:start w:val="1"/>
+      <w:numFmt w:val="lowerRoman"/>
+      <w:lvlText w:val="%9."/>
+      <w:lvlJc w:val="right"/>
+      <w:pPr>
+        <w:ind w:left="6480" w:hanging="180"/>
+      </w:pPr>
+    </w:lvl>
+  </w:abstractNum>
+  <w:abstractNum w:abstractNumId="3" w15:restartNumberingAfterBreak="0">
     <w:nsid w:val="49789A6E"/>
     <w:multiLevelType w:val="hybridMultilevel"/>
     <w:tmpl w:val="6BEA6BE6"/>
@@ -544,7 +765,7 @@
       </w:pPr>
     </w:lvl>
   </w:abstractNum>
-  <w:abstractNum w:abstractNumId="3" w15:restartNumberingAfterBreak="0">
+  <w:abstractNum w:abstractNumId="4" w15:restartNumberingAfterBreak="0">
     <w:nsid w:val="674F058D"/>
     <w:multiLevelType w:val="hybridMultilevel"/>
     <w:tmpl w:val="07582DCC"/>
@@ -657,16 +878,19 @@
     </w:lvl>
   </w:abstractNum>
   <w:num w:numId="1" w16cid:durableId="1700230891">
-    <w:abstractNumId w:val="2"/>
+    <w:abstractNumId w:val="3"/>
   </w:num>
   <w:num w:numId="2" w16cid:durableId="1077436630">
     <w:abstractNumId w:val="0"/>
   </w:num>
   <w:num w:numId="3" w16cid:durableId="1879244878">
-    <w:abstractNumId w:val="3"/>
+    <w:abstractNumId w:val="4"/>
   </w:num>
   <w:num w:numId="4" w16cid:durableId="1643652108">
     <w:abstractNumId w:val="1"/>
+  </w:num>
+  <w:num w:numId="5" w16cid:durableId="597103529">
+    <w:abstractNumId w:val="2"/>
   </w:num>
 </w:numbering>
 </file>

</xml_diff>

<commit_message>
delete old calculator_cpp and calculator_python
</commit_message>
<xml_diff>
--- a/Meeting Log.docx
+++ b/Meeting Log.docx
@@ -285,7 +285,21 @@
           <w:bCs/>
         </w:rPr>
         <w:lastRenderedPageBreak/>
-        <w:t xml:space="preserve">Team Metting </w:t>
+        <w:t>Team Me</w:t>
+      </w:r>
+      <w:r>
+        <w:rPr>
+          <w:b/>
+          <w:bCs/>
+        </w:rPr>
+        <w:t>e</w:t>
+      </w:r>
+      <w:r>
+        <w:rPr>
+          <w:b/>
+          <w:bCs/>
+        </w:rPr>
+        <w:t xml:space="preserve">ting </w:t>
       </w:r>
       <w:r>
         <w:rPr>
@@ -398,6 +412,72 @@
       </w:r>
     </w:p>
     <w:p/>
+    <w:p>
+      <w:pPr>
+        <w:rPr>
+          <w:b/>
+          <w:bCs/>
+        </w:rPr>
+      </w:pPr>
+      <w:r>
+        <w:rPr>
+          <w:b/>
+          <w:bCs/>
+        </w:rPr>
+        <w:t xml:space="preserve">Team Meeting 4 </w:t>
+      </w:r>
+    </w:p>
+    <w:p>
+      <w:r>
+        <w:t xml:space="preserve">When: </w:t>
+      </w:r>
+      <w:r>
+        <w:t>October 31</w:t>
+      </w:r>
+      <w:r>
+        <w:rPr>
+          <w:vertAlign w:val="superscript"/>
+        </w:rPr>
+        <w:t>st</w:t>
+      </w:r>
+      <w:r>
+        <w:t xml:space="preserve"> or November 2</w:t>
+      </w:r>
+      <w:r>
+        <w:rPr>
+          <w:vertAlign w:val="superscript"/>
+        </w:rPr>
+        <w:t>nd</w:t>
+      </w:r>
+      <w:r>
+        <w:t xml:space="preserve"> </w:t>
+      </w:r>
+    </w:p>
+    <w:p>
+      <w:r>
+        <w:t xml:space="preserve">Purpose </w:t>
+      </w:r>
+    </w:p>
+    <w:p>
+      <w:pPr>
+        <w:pStyle w:val="ListParagraph"/>
+        <w:numPr>
+          <w:ilvl w:val="0"/>
+          <w:numId w:val="3"/>
+        </w:numPr>
+      </w:pPr>
+      <w:r>
+        <w:t xml:space="preserve">Discuss </w:t>
+      </w:r>
+      <w:r>
+        <w:t>project</w:t>
+      </w:r>
+    </w:p>
+    <w:p>
+      <w:r>
+        <w:t xml:space="preserve">Attendance: All </w:t>
+      </w:r>
+    </w:p>
     <w:p/>
     <w:p/>
     <w:p/>

</xml_diff>